<commit_message>
added check of actions and changed the process of generating logs
</commit_message>
<xml_diff>
--- a/tpl/tpl.docx
+++ b/tpl/tpl.docx
@@ -172,7 +172,6 @@
               </w:rPr>
               <w:t xml:space="preserve">; сайт: </w:t>
             </w:r>
-            <w:proofErr w:type="spellStart"/>
             <w:r>
               <w:rPr>
                 <w:kern w:val="20"/>
@@ -180,14 +179,12 @@
               </w:rPr>
               <w:t>gko</w:t>
             </w:r>
-            <w:proofErr w:type="spellEnd"/>
             <w:r>
               <w:rPr>
                 <w:kern w:val="20"/>
               </w:rPr>
               <w:t>.</w:t>
             </w:r>
-            <w:proofErr w:type="spellStart"/>
             <w:r>
               <w:rPr>
                 <w:kern w:val="20"/>
@@ -195,14 +192,12 @@
               </w:rPr>
               <w:t>kamgov</w:t>
             </w:r>
-            <w:proofErr w:type="spellEnd"/>
             <w:r>
               <w:rPr>
                 <w:kern w:val="20"/>
               </w:rPr>
               <w:t>.</w:t>
             </w:r>
-            <w:proofErr w:type="spellStart"/>
             <w:r>
               <w:rPr>
                 <w:kern w:val="20"/>
@@ -210,7 +205,6 @@
               </w:rPr>
               <w:t>ru</w:t>
             </w:r>
-            <w:proofErr w:type="spellEnd"/>
             <w:r>
               <w:rPr>
                 <w:kern w:val="20"/>
@@ -222,7 +216,6 @@
             <w:pPr>
               <w:jc w:val="center"/>
             </w:pPr>
-            <w:proofErr w:type="gramStart"/>
             <w:r>
               <w:rPr>
                 <w:kern w:val="20"/>
@@ -232,7 +225,6 @@
             <w:r>
               <w:t>11067906</w:t>
             </w:r>
-            <w:proofErr w:type="gramEnd"/>
             <w:r>
               <w:rPr>
                 <w:kern w:val="20"/>
@@ -299,6 +291,74 @@
                 <w:lang w:val="en-US"/>
               </w:rPr>
               <w:t>me]</w:t>
+            </w:r>
+          </w:p>
+          <w:p>
+            <w:pPr>
+              <w:ind w:left="938" w:right="95"/>
+              <w:rPr>
+                <w:sz w:val="28"/>
+                <w:szCs w:val="28"/>
+                <w:lang w:val="en-US"/>
+              </w:rPr>
+            </w:pPr>
+            <w:r>
+              <w:rPr>
+                <w:sz w:val="28"/>
+                <w:szCs w:val="28"/>
+                <w:lang w:val="en-US"/>
+              </w:rPr>
+              <w:t>[onshow.</w:t>
+            </w:r>
+            <w:r>
+              <w:rPr>
+                <w:sz w:val="28"/>
+                <w:szCs w:val="28"/>
+                <w:lang w:val="en-US"/>
+              </w:rPr>
+              <w:t>address</w:t>
+            </w:r>
+            <w:r>
+              <w:rPr>
+                <w:sz w:val="28"/>
+                <w:szCs w:val="28"/>
+                <w:lang w:val="en-US"/>
+              </w:rPr>
+              <w:t>]</w:t>
+            </w:r>
+          </w:p>
+          <w:p>
+            <w:pPr>
+              <w:ind w:left="938" w:right="95"/>
+              <w:rPr>
+                <w:sz w:val="28"/>
+                <w:szCs w:val="28"/>
+                <w:lang w:val="en-US"/>
+              </w:rPr>
+            </w:pPr>
+            <w:r>
+              <w:rPr>
+                <w:sz w:val="28"/>
+                <w:szCs w:val="28"/>
+                <w:lang w:val="en-US"/>
+              </w:rPr>
+              <w:t>[onshow.</w:t>
+            </w:r>
+            <w:r>
+              <w:rPr>
+                <w:sz w:val="28"/>
+                <w:szCs w:val="28"/>
+                <w:lang w:val="en-US"/>
+              </w:rPr>
+              <w:t>email</w:t>
+            </w:r>
+            <w:r>
+              <w:rPr>
+                <w:sz w:val="28"/>
+                <w:szCs w:val="28"/>
+                <w:lang w:val="en-US"/>
+              </w:rPr>
+              <w:t>]</w:t>
             </w:r>
           </w:p>
         </w:tc>
@@ -363,30 +423,8 @@
                 <w:szCs w:val="24"/>
                 <w:lang w:val="ru-RU" w:eastAsia="ru-RU"/>
               </w:rPr>
-              <w:t>[</w:t>
+              <w:t>[onshow.</w:t>
             </w:r>
-            <w:proofErr w:type="spellStart"/>
-            <w:proofErr w:type="gramStart"/>
-            <w:r>
-              <w:rPr>
-                <w:b w:val="0"/>
-                <w:sz w:val="24"/>
-                <w:szCs w:val="24"/>
-                <w:lang w:val="ru-RU" w:eastAsia="ru-RU"/>
-              </w:rPr>
-              <w:t>onshow</w:t>
-            </w:r>
-            <w:proofErr w:type="spellEnd"/>
-            <w:r>
-              <w:rPr>
-                <w:b w:val="0"/>
-                <w:sz w:val="24"/>
-                <w:szCs w:val="24"/>
-                <w:lang w:val="ru-RU" w:eastAsia="ru-RU"/>
-              </w:rPr>
-              <w:t>.</w:t>
-            </w:r>
-            <w:proofErr w:type="spellStart"/>
             <w:r>
               <w:rPr>
                 <w:b w:val="0"/>
@@ -396,8 +434,6 @@
               </w:rPr>
               <w:t>logOutDate</w:t>
             </w:r>
-            <w:proofErr w:type="spellEnd"/>
-            <w:proofErr w:type="gramEnd"/>
             <w:r>
               <w:rPr>
                 <w:b w:val="0"/>
@@ -468,30 +504,8 @@
                 <w:szCs w:val="24"/>
                 <w:lang w:val="ru-RU" w:eastAsia="ru-RU"/>
               </w:rPr>
-              <w:t>[</w:t>
+              <w:t>[onshow.</w:t>
             </w:r>
-            <w:proofErr w:type="spellStart"/>
-            <w:proofErr w:type="gramStart"/>
-            <w:r>
-              <w:rPr>
-                <w:b w:val="0"/>
-                <w:sz w:val="24"/>
-                <w:szCs w:val="24"/>
-                <w:lang w:val="ru-RU" w:eastAsia="ru-RU"/>
-              </w:rPr>
-              <w:t>onshow</w:t>
-            </w:r>
-            <w:proofErr w:type="spellEnd"/>
-            <w:r>
-              <w:rPr>
-                <w:b w:val="0"/>
-                <w:sz w:val="24"/>
-                <w:szCs w:val="24"/>
-                <w:lang w:val="ru-RU" w:eastAsia="ru-RU"/>
-              </w:rPr>
-              <w:t>.</w:t>
-            </w:r>
-            <w:proofErr w:type="spellStart"/>
             <w:r>
               <w:rPr>
                 <w:b w:val="0"/>
@@ -501,8 +515,6 @@
               </w:rPr>
               <w:t>logOutNum</w:t>
             </w:r>
-            <w:proofErr w:type="spellEnd"/>
-            <w:proofErr w:type="gramEnd"/>
             <w:r>
               <w:rPr>
                 <w:b w:val="0"/>
@@ -590,36 +602,16 @@
                 <w:sz w:val="24"/>
                 <w:szCs w:val="24"/>
               </w:rPr>
-              <w:t>[</w:t>
+              <w:t>[onshow.</w:t>
             </w:r>
-            <w:proofErr w:type="spellStart"/>
-            <w:proofErr w:type="gramStart"/>
-            <w:r>
-              <w:rPr>
-                <w:sz w:val="24"/>
-                <w:szCs w:val="24"/>
-              </w:rPr>
-              <w:t>onshow</w:t>
-            </w:r>
-            <w:proofErr w:type="spellEnd"/>
-            <w:r>
-              <w:rPr>
-                <w:sz w:val="24"/>
-                <w:szCs w:val="24"/>
-              </w:rPr>
-              <w:t>.</w:t>
-            </w:r>
-            <w:proofErr w:type="spellStart"/>
             <w:r>
               <w:rPr>
                 <w:sz w:val="24"/>
                 <w:szCs w:val="24"/>
                 <w:lang w:val="en-US"/>
               </w:rPr>
-              <w:t>numLog</w:t>
+              <w:t>logInNum</w:t>
             </w:r>
-            <w:proofErr w:type="spellEnd"/>
-            <w:proofErr w:type="gramEnd"/>
             <w:r>
               <w:rPr>
                 <w:sz w:val="24"/>
@@ -688,30 +680,8 @@
                 <w:szCs w:val="24"/>
                 <w:lang w:val="ru-RU" w:eastAsia="ru-RU"/>
               </w:rPr>
-              <w:t>[</w:t>
+              <w:t>[onshow.</w:t>
             </w:r>
-            <w:proofErr w:type="spellStart"/>
-            <w:proofErr w:type="gramStart"/>
-            <w:r>
-              <w:rPr>
-                <w:b w:val="0"/>
-                <w:sz w:val="24"/>
-                <w:szCs w:val="24"/>
-                <w:lang w:val="ru-RU" w:eastAsia="ru-RU"/>
-              </w:rPr>
-              <w:t>onshow</w:t>
-            </w:r>
-            <w:proofErr w:type="spellEnd"/>
-            <w:r>
-              <w:rPr>
-                <w:b w:val="0"/>
-                <w:sz w:val="24"/>
-                <w:szCs w:val="24"/>
-                <w:lang w:val="ru-RU" w:eastAsia="ru-RU"/>
-              </w:rPr>
-              <w:t>.</w:t>
-            </w:r>
-            <w:proofErr w:type="spellStart"/>
             <w:r>
               <w:rPr>
                 <w:b w:val="0"/>
@@ -719,10 +689,8 @@
                 <w:szCs w:val="24"/>
                 <w:lang w:val="en-US" w:eastAsia="ru-RU"/>
               </w:rPr>
-              <w:t>dateReq</w:t>
+              <w:t>logInDate</w:t>
             </w:r>
-            <w:proofErr w:type="spellEnd"/>
-            <w:proofErr w:type="gramEnd"/>
             <w:r>
               <w:rPr>
                 <w:b w:val="0"/>
@@ -1010,26 +978,8 @@
           <w:sz w:val="28"/>
           <w:szCs w:val="28"/>
         </w:rPr>
-        <w:t>[</w:t>
+        <w:t>[onshow.</w:t>
       </w:r>
-      <w:proofErr w:type="spellStart"/>
-      <w:proofErr w:type="gramStart"/>
-      <w:r>
-        <w:rPr>
-          <w:sz w:val="28"/>
-          <w:szCs w:val="28"/>
-        </w:rPr>
-        <w:t>onshow</w:t>
-      </w:r>
-      <w:proofErr w:type="spellEnd"/>
-      <w:r>
-        <w:rPr>
-          <w:sz w:val="28"/>
-          <w:szCs w:val="28"/>
-        </w:rPr>
-        <w:t>.</w:t>
-      </w:r>
-      <w:proofErr w:type="spellStart"/>
       <w:r>
         <w:rPr>
           <w:sz w:val="28"/>
@@ -1038,8 +988,6 @@
         </w:rPr>
         <w:t>realEstate</w:t>
       </w:r>
-      <w:proofErr w:type="spellEnd"/>
-      <w:proofErr w:type="gramEnd"/>
       <w:r>
         <w:rPr>
           <w:sz w:val="28"/>
@@ -1059,23 +1007,7 @@
           <w:sz w:val="28"/>
           <w:szCs w:val="28"/>
         </w:rPr>
-        <w:t>[</w:t>
-      </w:r>
-      <w:proofErr w:type="spellStart"/>
-      <w:r>
-        <w:rPr>
-          <w:sz w:val="28"/>
-          <w:szCs w:val="28"/>
-        </w:rPr>
-        <w:t>onshow</w:t>
-      </w:r>
-      <w:proofErr w:type="spellEnd"/>
-      <w:r>
-        <w:rPr>
-          <w:sz w:val="28"/>
-          <w:szCs w:val="28"/>
-        </w:rPr>
-        <w:t>.</w:t>
+        <w:t>[onshow.</w:t>
       </w:r>
       <w:r>
         <w:rPr>
@@ -1157,27 +1089,7 @@
                 <w:szCs w:val="28"/>
                 <w:lang w:val="en-US"/>
               </w:rPr>
-              <w:t>[</w:t>
-            </w:r>
-            <w:proofErr w:type="spellStart"/>
-            <w:proofErr w:type="gramStart"/>
-            <w:r>
-              <w:rPr>
-                <w:sz w:val="28"/>
-                <w:szCs w:val="28"/>
-                <w:lang w:val="en-US"/>
-              </w:rPr>
-              <w:t>onshow.title</w:t>
-            </w:r>
-            <w:proofErr w:type="spellEnd"/>
-            <w:proofErr w:type="gramEnd"/>
-            <w:r>
-              <w:rPr>
-                <w:sz w:val="28"/>
-                <w:szCs w:val="28"/>
-                <w:lang w:val="en-US"/>
-              </w:rPr>
-              <w:t>]</w:t>
+              <w:t>[onshow.title]</w:t>
             </w:r>
           </w:p>
         </w:tc>
@@ -1267,25 +1179,7 @@
                 <w:szCs w:val="28"/>
                 <w:lang w:val="en-US"/>
               </w:rPr>
-              <w:t>[</w:t>
-            </w:r>
-            <w:proofErr w:type="gramStart"/>
-            <w:r>
-              <w:rPr>
-                <w:sz w:val="28"/>
-                <w:szCs w:val="28"/>
-                <w:lang w:val="en-US"/>
-              </w:rPr>
-              <w:t>onshow.performer</w:t>
-            </w:r>
-            <w:proofErr w:type="gramEnd"/>
-            <w:r>
-              <w:rPr>
-                <w:sz w:val="28"/>
-                <w:szCs w:val="28"/>
-                <w:lang w:val="en-US"/>
-              </w:rPr>
-              <w:t>2]</w:t>
+              <w:t>[onshow.performer2]</w:t>
             </w:r>
           </w:p>
         </w:tc>
@@ -1350,23 +1244,7 @@
       <w:rPr>
         <w:lang w:val="en-US"/>
       </w:rPr>
-      <w:t>[</w:t>
-    </w:r>
-    <w:proofErr w:type="spellStart"/>
-    <w:proofErr w:type="gramStart"/>
-    <w:r>
-      <w:rPr>
-        <w:lang w:val="en-US"/>
-      </w:rPr>
-      <w:t>onshow.performer</w:t>
-    </w:r>
-    <w:proofErr w:type="spellEnd"/>
-    <w:proofErr w:type="gramEnd"/>
-    <w:r>
-      <w:rPr>
-        <w:lang w:val="en-US"/>
-      </w:rPr>
-      <w:t>]</w:t>
+      <w:t>[onshow.performer]</w:t>
     </w:r>
   </w:p>
   <w:p>

</xml_diff>